<commit_message>
Last This project has ended
Last Fix This is a Close Beta game
</commit_message>
<xml_diff>
--- a/file Word.docx
+++ b/file Word.docx
@@ -3031,7 +3031,25 @@
                 <w:sz w:val="26"/>
                 <w:szCs w:val="26"/>
               </w:rPr>
-              <w:t>90%</w:t>
+              <w:t>9</w:t>
+            </w:r>
+            <w:r>
+              <w:rPr>
+                <w:rFonts w:ascii="Times New Roman" w:hAnsi="Times New Roman" w:cs="Times New Roman"/>
+                <w:bCs/>
+                <w:sz w:val="26"/>
+                <w:szCs w:val="26"/>
+              </w:rPr>
+              <w:t>5</w:t>
+            </w:r>
+            <w:r>
+              <w:rPr>
+                <w:rFonts w:ascii="Times New Roman" w:hAnsi="Times New Roman" w:cs="Times New Roman"/>
+                <w:bCs/>
+                <w:sz w:val="26"/>
+                <w:szCs w:val="26"/>
+              </w:rPr>
+              <w:t>%</w:t>
             </w:r>
           </w:p>
         </w:tc>
@@ -3087,7 +3105,16 @@
                 <w:sz w:val="26"/>
                 <w:szCs w:val="26"/>
               </w:rPr>
-              <w:t>Thiết kế thuật toán</w:t>
+              <w:t>Tìm hiểu</w:t>
+            </w:r>
+            <w:r>
+              <w:rPr>
+                <w:rFonts w:ascii="Times New Roman" w:hAnsi="Times New Roman" w:cs="Times New Roman"/>
+                <w:bCs/>
+                <w:sz w:val="26"/>
+                <w:szCs w:val="26"/>
+              </w:rPr>
+              <w:t xml:space="preserve"> thuật toán</w:t>
             </w:r>
           </w:p>
         </w:tc>
@@ -3217,7 +3244,7 @@
                 <w:sz w:val="26"/>
                 <w:szCs w:val="26"/>
               </w:rPr>
-              <w:t>10</w:t>
+              <w:t>95</w:t>
             </w:r>
             <w:r>
               <w:rPr>
@@ -3226,7 +3253,7 @@
                 <w:sz w:val="26"/>
                 <w:szCs w:val="26"/>
               </w:rPr>
-              <w:t>0%</w:t>
+              <w:t>%</w:t>
             </w:r>
           </w:p>
         </w:tc>

</xml_diff>